<commit_message>
update issues and guid
</commit_message>
<xml_diff>
--- a/DocumentSP.docx
+++ b/DocumentSP.docx
@@ -5,23 +5,63 @@
     <w:p>
       <w:pPr>
         <w:rPr>
+          <w:lang w:val="en-GB"/>
+        </w:rPr>
+      </w:pPr>
+    </w:p>
+    <w:p>
+      <w:pPr>
+        <w:rPr>
+          <w:b/>
+          <w:lang w:val="en-GB"/>
+        </w:rPr>
+      </w:pPr>
+      <w:r>
+        <w:rPr>
           <w:rFonts w:hint="eastAsia"/>
-          <w:lang w:val="en-GB"/>
-        </w:rPr>
-      </w:pPr>
-    </w:p>
-    <w:p>
-      <w:pPr>
-        <w:rPr>
-          <w:lang w:val="en-GB"/>
-        </w:rPr>
-      </w:pPr>
+          <w:b/>
+          <w:lang w:val="en-GB"/>
+        </w:rPr>
+        <w:t>Application</w:t>
+      </w:r>
+      <w:r>
+        <w:rPr>
+          <w:b/>
+          <w:lang w:val="en-GB"/>
+        </w:rPr>
+        <w:t xml:space="preserve"> description</w:t>
+      </w:r>
+    </w:p>
+    <w:p>
+      <w:pPr>
+        <w:rPr>
+          <w:lang w:val="en-GB"/>
+        </w:rPr>
+      </w:pPr>
+      <w:r>
+        <w:rPr>
+          <w:lang w:val="en-GB"/>
+        </w:rPr>
+        <w:t>T</w:t>
+      </w:r>
       <w:r>
         <w:rPr>
           <w:rFonts w:hint="eastAsia"/>
           <w:lang w:val="en-GB"/>
         </w:rPr>
-        <w:t>Application</w:t>
+        <w:t>h</w:t>
+      </w:r>
+      <w:r>
+        <w:rPr>
+          <w:lang w:val="en-GB"/>
+        </w:rPr>
+        <w:t>ese websites are personal information management system for users to register</w:t>
+      </w:r>
+      <w:r>
+        <w:rPr>
+          <w:lang w:val="en-GB"/>
+        </w:rPr>
+        <w:t>,</w:t>
       </w:r>
       <w:r>
         <w:rPr>
@@ -33,36 +73,254 @@
         <w:rPr>
           <w:lang w:val="en-GB"/>
         </w:rPr>
-        <w:t>description</w:t>
-      </w:r>
-    </w:p>
-    <w:p>
-      <w:pPr>
-        <w:rPr>
-          <w:lang w:val="en-GB"/>
-        </w:rPr>
-      </w:pPr>
-      <w:r>
-        <w:rPr>
-          <w:lang w:val="en-GB"/>
-        </w:rPr>
-        <w:t>T</w:t>
+        <w:t xml:space="preserve">delete </w:t>
+      </w:r>
+      <w:r>
+        <w:rPr>
+          <w:lang w:val="en-GB"/>
+        </w:rPr>
+        <w:t>and other managements</w:t>
+      </w:r>
+    </w:p>
+    <w:p>
+      <w:pPr>
+        <w:rPr>
+          <w:lang w:val="en-GB"/>
+        </w:rPr>
+      </w:pPr>
+      <w:r>
+        <w:rPr>
+          <w:lang w:val="en-GB"/>
+        </w:rPr>
+        <w:t xml:space="preserve">--------Now there are </w:t>
+      </w:r>
+      <w:r>
+        <w:rPr>
+          <w:lang w:val="en-GB"/>
+        </w:rPr>
+        <w:t>four</w:t>
+      </w:r>
+      <w:r>
+        <w:rPr>
+          <w:lang w:val="en-GB"/>
+        </w:rPr>
+        <w:t xml:space="preserve"> pages of all project. First is </w:t>
+      </w:r>
+      <w:r>
+        <w:rPr>
+          <w:lang w:val="en-GB"/>
+        </w:rPr>
+        <w:t>U</w:t>
       </w:r>
       <w:r>
         <w:rPr>
           <w:rFonts w:hint="eastAsia"/>
           <w:lang w:val="en-GB"/>
         </w:rPr>
-        <w:t>h</w:t>
-      </w:r>
-      <w:r>
-        <w:rPr>
-          <w:lang w:val="en-GB"/>
-        </w:rPr>
-        <w:t>ese websites are personal information management system for users to register</w:t>
-      </w:r>
-      <w:r>
-        <w:rPr>
+        <w:t>ser</w:t>
+      </w:r>
+      <w:r>
+        <w:rPr>
+          <w:lang w:val="en-GB"/>
+        </w:rPr>
+        <w:t xml:space="preserve"> page, user can type information into database </w:t>
+      </w:r>
+      <w:r>
+        <w:rPr>
+          <w:rFonts w:hint="eastAsia"/>
+          <w:lang w:val="en-GB"/>
+        </w:rPr>
+        <w:t>or</w:t>
+      </w:r>
+      <w:r>
+        <w:rPr>
+          <w:lang w:val="en-GB"/>
+        </w:rPr>
+        <w:t xml:space="preserve"> </w:t>
+      </w:r>
+      <w:r>
+        <w:rPr>
+          <w:lang w:val="en-GB"/>
+        </w:rPr>
+        <w:t>create an account to do next steps like update, delete and so on.</w:t>
+      </w:r>
+      <w:r>
+        <w:rPr>
+          <w:lang w:val="en-GB"/>
+        </w:rPr>
+        <w:t xml:space="preserve"> </w:t>
+      </w:r>
+      <w:r>
+        <w:rPr>
+          <w:lang w:val="en-GB"/>
+        </w:rPr>
+        <w:t>These values would be stored in databases as a table form</w:t>
+      </w:r>
+      <w:r>
+        <w:rPr>
+          <w:lang w:val="en-GB"/>
+        </w:rPr>
+        <w:t xml:space="preserve">. Another page is Purchase page, user input their request such as </w:t>
+      </w:r>
+      <w:r>
+        <w:rPr>
+          <w:lang w:val="en-GB"/>
+        </w:rPr>
+        <w:t xml:space="preserve">favourite </w:t>
+      </w:r>
+      <w:r>
+        <w:rPr>
+          <w:lang w:val="en-GB"/>
+        </w:rPr>
+        <w:t xml:space="preserve">Book name and author to record in personal information and they would </w:t>
+      </w:r>
+      <w:r>
+        <w:rPr>
+          <w:lang w:val="en-GB"/>
+        </w:rPr>
+        <w:t>receive</w:t>
+      </w:r>
+      <w:r>
+        <w:rPr>
+          <w:lang w:val="en-GB"/>
+        </w:rPr>
+        <w:t xml:space="preserve"> </w:t>
+      </w:r>
+      <w:r>
+        <w:rPr>
+          <w:lang w:val="en-GB"/>
+        </w:rPr>
+        <w:t>delivery of their order from shop if this system apply in business of book sell. One page is</w:t>
+      </w:r>
+      <w:r>
+        <w:rPr>
+          <w:lang w:val="en-GB"/>
+        </w:rPr>
+        <w:t xml:space="preserve"> </w:t>
+      </w:r>
+      <w:r>
+        <w:rPr>
+          <w:lang w:val="en-GB"/>
+        </w:rPr>
+        <w:t>U</w:t>
+      </w:r>
+      <w:r>
+        <w:rPr>
+          <w:rFonts w:hint="eastAsia"/>
+          <w:lang w:val="en-GB"/>
+        </w:rPr>
+        <w:t>ser</w:t>
+      </w:r>
+      <w:r>
+        <w:rPr>
+          <w:lang w:val="en-GB"/>
+        </w:rPr>
+        <w:t xml:space="preserve"> detail present about user like what kind of book their want to have, where their live to make delivery can come true and other information like name, phone and so on.</w:t>
+      </w:r>
+      <w:r>
+        <w:rPr>
+          <w:lang w:val="en-GB"/>
+        </w:rPr>
+        <w:t xml:space="preserve"> The last page is edit user information like delete or update to make sure data update all the time.</w:t>
+      </w:r>
+    </w:p>
+    <w:p>
+      <w:pPr>
+        <w:rPr>
+          <w:lang w:val="en-GB"/>
+        </w:rPr>
+      </w:pPr>
+      <w:r>
+        <w:rPr>
+          <w:lang w:val="en-GB"/>
+        </w:rPr>
+        <w:t>When User page be opened, it shows a web with four rows about two text labels and input labels, one row is comm</w:t>
+      </w:r>
+      <w:r>
+        <w:rPr>
+          <w:lang w:val="en-GB"/>
+        </w:rPr>
+        <w:t>a</w:t>
+      </w:r>
+      <w:r>
+        <w:rPr>
+          <w:lang w:val="en-GB"/>
+        </w:rPr>
+        <w:t xml:space="preserve">nd link to view all </w:t>
+      </w:r>
+      <w:r>
+        <w:rPr>
+          <w:lang w:val="en-GB"/>
+        </w:rPr>
+        <w:t>user’s</w:t>
+      </w:r>
+      <w:r>
+        <w:rPr>
+          <w:lang w:val="en-GB"/>
+        </w:rPr>
+        <w:t xml:space="preserve"> details. Last row with two buttons that allows users can login or register into system  </w:t>
+      </w:r>
+    </w:p>
+    <w:p>
+      <w:pPr>
+        <w:rPr>
+          <w:lang w:val="en-GB"/>
+        </w:rPr>
+      </w:pPr>
+      <w:r>
+        <w:rPr>
+          <w:lang w:val="en-GB"/>
+        </w:rPr>
+        <w:t>--------</w:t>
+      </w:r>
+    </w:p>
+    <w:p>
+      <w:pPr>
+        <w:rPr>
+          <w:lang w:val="en-GB"/>
+        </w:rPr>
+      </w:pPr>
+      <w:r>
+        <w:rPr>
+          <w:rFonts w:hint="eastAsia"/>
+          <w:lang w:val="en-GB"/>
+        </w:rPr>
+        <w:t xml:space="preserve">Details page </w:t>
+      </w:r>
+      <w:r>
+        <w:rPr>
+          <w:lang w:val="en-GB"/>
+        </w:rPr>
+        <w:t xml:space="preserve">represent all of database from </w:t>
+      </w:r>
+      <w:r>
+        <w:rPr>
+          <w:lang w:val="en-GB"/>
+        </w:rPr>
+        <w:t>table</w:t>
+      </w:r>
+      <w:r>
+        <w:rPr>
+          <w:lang w:val="en-GB"/>
+        </w:rPr>
+        <w:t xml:space="preserve"> and it also shows data as a form table type with Username, </w:t>
+      </w:r>
+      <w:r>
+        <w:rPr>
+          <w:rFonts w:hint="eastAsia"/>
+          <w:lang w:val="en-GB"/>
+        </w:rPr>
+        <w:t xml:space="preserve">City, </w:t>
+      </w:r>
+      <w:r>
+        <w:rPr>
+          <w:lang w:val="en-GB"/>
+        </w:rPr>
+        <w:t>First name</w:t>
+      </w:r>
+      <w:r>
+        <w:rPr>
+          <w:rFonts w:hint="eastAsia"/>
           <w:lang w:val="en-GB"/>
         </w:rPr>
         <w:t>,</w:t>
@@ -71,105 +329,106 @@
         <w:rPr>
           <w:lang w:val="en-GB"/>
         </w:rPr>
+        <w:t xml:space="preserve"> Book name, Book author </w:t>
+      </w:r>
+      <w:r>
+        <w:rPr>
+          <w:lang w:val="en-GB"/>
+        </w:rPr>
+        <w:t>and</w:t>
+      </w:r>
+      <w:r>
+        <w:rPr>
+          <w:lang w:val="en-GB"/>
+        </w:rPr>
+        <w:t xml:space="preserve"> action on first row inside table. And all of values will be output according to the column type</w:t>
+      </w:r>
+      <w:r>
+        <w:rPr>
+          <w:lang w:val="en-GB"/>
+        </w:rPr>
+        <w:t>. Action column contains two command: Delete and Information update. Delete allows delete current row values and if it success would refresh and update current page. I</w:t>
+      </w:r>
+      <w:r>
+        <w:rPr>
+          <w:lang w:val="en-GB"/>
+        </w:rPr>
+        <w:t>nformation update</w:t>
+      </w:r>
+      <w:r>
+        <w:rPr>
+          <w:lang w:val="en-GB"/>
+        </w:rPr>
+        <w:t xml:space="preserve"> make a new page </w:t>
+      </w:r>
+      <w:r>
+        <w:rPr>
+          <w:lang w:val="en-GB"/>
+        </w:rPr>
+        <w:t>to users input values and save then change it on database</w:t>
+      </w:r>
+      <w:r>
+        <w:rPr>
+          <w:lang w:val="en-GB"/>
+        </w:rPr>
+        <w:t xml:space="preserve">. </w:t>
+      </w:r>
+    </w:p>
+    <w:p>
+      <w:pPr>
+        <w:rPr>
+          <w:lang w:val="en-GB"/>
+        </w:rPr>
+      </w:pPr>
+      <w:r>
+        <w:rPr>
+          <w:lang w:val="en-GB"/>
+        </w:rPr>
+        <w:t xml:space="preserve">On </w:t>
+      </w:r>
+      <w:r>
+        <w:rPr>
+          <w:lang w:val="en-GB"/>
+        </w:rPr>
+        <w:t>Update</w:t>
+      </w:r>
+      <w:r>
+        <w:rPr>
+          <w:lang w:val="en-GB"/>
+        </w:rPr>
+        <w:t xml:space="preserve"> page, there </w:t>
+      </w:r>
+      <w:r>
+        <w:rPr>
+          <w:lang w:val="en-GB"/>
+        </w:rPr>
+        <w:t xml:space="preserve">are </w:t>
+      </w:r>
+      <w:r>
+        <w:rPr>
+          <w:lang w:val="en-GB"/>
+        </w:rPr>
+        <w:t xml:space="preserve">five values can be input but only four values can be changed. The last value is </w:t>
+      </w:r>
+      <w:r>
+        <w:rPr>
+          <w:lang w:val="en-GB"/>
+        </w:rPr>
+        <w:t>confirming</w:t>
+      </w:r>
+      <w:r>
+        <w:rPr>
+          <w:lang w:val="en-GB"/>
+        </w:rPr>
+        <w:t xml:space="preserve"> username, if this value equal to table value of username then it execute update otherwise keep current values.</w:t>
+      </w:r>
+      <w:r>
+        <w:rPr>
+          <w:rFonts w:hint="eastAsia"/>
+          <w:lang w:val="en-GB"/>
+        </w:rPr>
         <w:t xml:space="preserve"> </w:t>
       </w:r>
-      <w:r>
-        <w:rPr>
-          <w:lang w:val="en-GB"/>
-        </w:rPr>
-        <w:t xml:space="preserve">delete </w:t>
-      </w:r>
-      <w:r>
-        <w:rPr>
-          <w:lang w:val="en-GB"/>
-        </w:rPr>
-        <w:t>and other managements</w:t>
-      </w:r>
-    </w:p>
-    <w:p>
-      <w:pPr>
-        <w:rPr>
-          <w:lang w:val="en-GB"/>
-        </w:rPr>
-      </w:pPr>
-      <w:r>
-        <w:rPr>
-          <w:lang w:val="en-GB"/>
-        </w:rPr>
-        <w:t xml:space="preserve">--------Now there are </w:t>
-      </w:r>
-      <w:r>
-        <w:rPr>
-          <w:lang w:val="en-GB"/>
-        </w:rPr>
-        <w:t>four</w:t>
-      </w:r>
-      <w:r>
-        <w:rPr>
-          <w:lang w:val="en-GB"/>
-        </w:rPr>
-        <w:t xml:space="preserve"> pages of all project. First is </w:t>
-      </w:r>
-      <w:r>
-        <w:rPr>
-          <w:lang w:val="en-GB"/>
-        </w:rPr>
-        <w:t>Register page, user can type information into database and create an account to do next steps like update, delete and so on.</w:t>
-      </w:r>
-      <w:r>
-        <w:rPr>
-          <w:lang w:val="en-GB"/>
-        </w:rPr>
-        <w:t xml:space="preserve"> </w:t>
-      </w:r>
-      <w:r>
-        <w:rPr>
-          <w:lang w:val="en-GB"/>
-        </w:rPr>
-        <w:t>These values would be stored in databases as a table form</w:t>
-      </w:r>
-      <w:r>
-        <w:rPr>
-          <w:lang w:val="en-GB"/>
-        </w:rPr>
-        <w:t xml:space="preserve">. Another page is Purchase page, user input their request such as </w:t>
-      </w:r>
-      <w:r>
-        <w:rPr>
-          <w:lang w:val="en-GB"/>
-        </w:rPr>
-        <w:t xml:space="preserve">favourite </w:t>
-      </w:r>
-      <w:r>
-        <w:rPr>
-          <w:lang w:val="en-GB"/>
-        </w:rPr>
-        <w:t xml:space="preserve">Book name and author to record in personal information and they would </w:t>
-      </w:r>
-      <w:r>
-        <w:rPr>
-          <w:lang w:val="en-GB"/>
-        </w:rPr>
-        <w:t>receive</w:t>
-      </w:r>
-      <w:r>
-        <w:rPr>
-          <w:lang w:val="en-GB"/>
-        </w:rPr>
-        <w:t xml:space="preserve"> </w:t>
-      </w:r>
-      <w:r>
-        <w:rPr>
-          <w:lang w:val="en-GB"/>
-        </w:rPr>
-        <w:t>delivery of their order from shop if this system apply in business of book sell. One page is detail present about user like what kind of book their want to have, where their live to make delivery can come true and other information like name, phone and so on.</w:t>
-      </w:r>
-      <w:r>
-        <w:rPr>
-          <w:lang w:val="en-GB"/>
-        </w:rPr>
-        <w:t xml:space="preserve"> The last page is edit user information like delete or update to make sure data update all the time.</w:t>
-      </w:r>
     </w:p>
     <w:p>
       <w:pPr>
@@ -201,20 +460,16 @@
     <w:p>
       <w:pPr>
         <w:rPr>
-          <w:lang w:val="en-GB"/>
-        </w:rPr>
-      </w:pPr>
-      <w:r>
-        <w:rPr>
-          <w:lang w:val="en-GB"/>
-        </w:rPr>
-        <w:t>A</w:t>
-      </w:r>
-      <w:r>
-        <w:rPr>
-          <w:lang w:val="en-GB"/>
-        </w:rPr>
-        <w:t>rchitecture</w:t>
+          <w:b/>
+          <w:lang w:val="en-GB"/>
+        </w:rPr>
+      </w:pPr>
+      <w:r>
+        <w:rPr>
+          <w:b/>
+          <w:lang w:val="en-GB"/>
+        </w:rPr>
+        <w:t>Architecture</w:t>
       </w:r>
     </w:p>
     <w:p>
@@ -1532,45 +1787,46 @@
           <w:szCs w:val="21"/>
           <w:shd w:val="clear" w:color="auto" w:fill="FFFFFF"/>
         </w:rPr>
-        <w:t xml:space="preserve"> type. It use java language to program on java files and present it at xhtml files. Xhtml is familiar with html they have same form, layout and widget </w:t>
-      </w:r>
-    </w:p>
-    <w:p>
-      <w:pPr>
-        <w:rPr>
-          <w:rFonts w:eastAsiaTheme="minorHAnsi" w:cs="Arial"/>
-          <w:color w:val="222222"/>
-          <w:szCs w:val="21"/>
-          <w:shd w:val="clear" w:color="auto" w:fill="FFFFFF"/>
-        </w:rPr>
-      </w:pPr>
-    </w:p>
-    <w:p>
-      <w:pPr>
-        <w:rPr>
-          <w:rFonts w:eastAsiaTheme="minorHAnsi" w:cs="Arial"/>
-          <w:color w:val="222222"/>
-          <w:szCs w:val="21"/>
-          <w:shd w:val="clear" w:color="auto" w:fill="FFFFFF"/>
-        </w:rPr>
-      </w:pPr>
-      <w:r>
-        <w:rPr>
-          <w:rFonts w:eastAsiaTheme="minorHAnsi" w:cs="Arial"/>
-          <w:color w:val="222222"/>
-          <w:szCs w:val="21"/>
-          <w:shd w:val="clear" w:color="auto" w:fill="FFFFFF"/>
-        </w:rPr>
-        <w:t>MySQL</w:t>
-      </w:r>
-      <w:r>
-        <w:rPr>
-          <w:rFonts w:eastAsiaTheme="minorHAnsi" w:cs="Arial"/>
-          <w:color w:val="222222"/>
-          <w:szCs w:val="21"/>
-          <w:shd w:val="clear" w:color="auto" w:fill="FFFFFF"/>
-        </w:rPr>
-        <w:t xml:space="preserve"> play databases role o</w:t>
+        <w:t xml:space="preserve"> type. It use java language to program on java </w:t>
+      </w:r>
+      <w:r>
+        <w:rPr>
+          <w:rFonts w:eastAsiaTheme="minorHAnsi" w:cs="Arial"/>
+          <w:color w:val="222222"/>
+          <w:szCs w:val="21"/>
+          <w:shd w:val="clear" w:color="auto" w:fill="FFFFFF"/>
+        </w:rPr>
+        <w:lastRenderedPageBreak/>
+        <w:t xml:space="preserve">files and present it at xhtml files. Xhtml is familiar with html they have same form, layout and widget </w:t>
+      </w:r>
+    </w:p>
+    <w:p>
+      <w:pPr>
+        <w:rPr>
+          <w:rFonts w:eastAsiaTheme="minorHAnsi" w:cs="Arial"/>
+          <w:color w:val="222222"/>
+          <w:szCs w:val="21"/>
+          <w:shd w:val="clear" w:color="auto" w:fill="FFFFFF"/>
+        </w:rPr>
+      </w:pPr>
+    </w:p>
+    <w:p>
+      <w:pPr>
+        <w:rPr>
+          <w:rFonts w:eastAsiaTheme="minorHAnsi" w:cs="Arial"/>
+          <w:color w:val="222222"/>
+          <w:szCs w:val="21"/>
+          <w:shd w:val="clear" w:color="auto" w:fill="FFFFFF"/>
+        </w:rPr>
+      </w:pPr>
+      <w:r>
+        <w:rPr>
+          <w:rFonts w:eastAsiaTheme="minorHAnsi" w:cs="Arial"/>
+          <w:color w:val="222222"/>
+          <w:szCs w:val="21"/>
+          <w:shd w:val="clear" w:color="auto" w:fill="FFFFFF"/>
+        </w:rPr>
+        <w:t>MySQL play databases role o</w:t>
       </w:r>
       <w:r>
         <w:rPr>
@@ -2129,17 +2385,7 @@
           <w:szCs w:val="21"/>
           <w:shd w:val="clear" w:color="auto" w:fill="FFFFFF"/>
         </w:rPr>
-        <w:t xml:space="preserve">Programmers use it to build tables in databases for storing data. One database can have several tables inside, and one table also has multiple rows and columns to store information. </w:t>
-      </w:r>
-      <w:r>
-        <w:rPr>
-          <w:rFonts w:eastAsiaTheme="minorHAnsi" w:cs="Arial"/>
-          <w:color w:val="222222"/>
-          <w:szCs w:val="21"/>
-          <w:shd w:val="clear" w:color="auto" w:fill="FFFFFF"/>
-        </w:rPr>
-        <w:lastRenderedPageBreak/>
-        <w:t>Every</w:t>
+        <w:t>Programmers use it to build tables in databases for storing data. One database can have several tables inside, and one table also has multiple rows and columns to store information. Every</w:t>
       </w:r>
       <w:r>
         <w:rPr>
@@ -2181,7 +2427,7 @@
     <w:p>
       <w:pPr>
         <w:rPr>
-          <w:rFonts w:eastAsiaTheme="minorHAnsi" w:cs="Arial" w:hint="eastAsia"/>
+          <w:rFonts w:eastAsiaTheme="minorHAnsi" w:cs="Arial"/>
           <w:color w:val="222222"/>
           <w:szCs w:val="21"/>
           <w:shd w:val="clear" w:color="auto" w:fill="FFFFFF"/>
@@ -2250,14 +2496,16 @@
     <w:p>
       <w:pPr>
         <w:rPr>
+          <w:rFonts w:eastAsiaTheme="minorHAnsi"/>
+          <w:b/>
+          <w:szCs w:val="21"/>
+          <w:lang w:val="en-GB"/>
+        </w:rPr>
+      </w:pPr>
+      <w:r>
+        <w:rPr>
           <w:rFonts w:eastAsiaTheme="minorHAnsi" w:hint="eastAsia"/>
-          <w:szCs w:val="21"/>
-          <w:lang w:val="en-GB"/>
-        </w:rPr>
-      </w:pPr>
-      <w:r>
-        <w:rPr>
-          <w:rFonts w:eastAsiaTheme="minorHAnsi" w:hint="eastAsia"/>
+          <w:b/>
           <w:szCs w:val="21"/>
           <w:lang w:val="en-GB"/>
         </w:rPr>
@@ -2290,7 +2538,7 @@
         </w:numPr>
         <w:ind w:firstLineChars="0"/>
         <w:rPr>
-          <w:rFonts w:eastAsiaTheme="minorHAnsi" w:hint="eastAsia"/>
+          <w:rFonts w:eastAsiaTheme="minorHAnsi"/>
           <w:szCs w:val="21"/>
           <w:lang w:val="en-GB"/>
         </w:rPr>
@@ -2453,15 +2701,7 @@
           <w:szCs w:val="21"/>
           <w:lang w:val="en-GB"/>
         </w:rPr>
-        <w:t xml:space="preserve">.If method of </w:t>
-      </w:r>
-      <w:r>
-        <w:rPr>
-          <w:rFonts w:eastAsiaTheme="minorHAnsi"/>
-          <w:szCs w:val="21"/>
-          <w:lang w:val="en-GB"/>
-        </w:rPr>
-        <w:t>&lt;</w:t>
+        <w:t>.If method of &lt;</w:t>
       </w:r>
       <w:r>
         <w:rPr>
@@ -2509,15 +2749,7 @@
           <w:szCs w:val="21"/>
           <w:lang w:val="en-GB"/>
         </w:rPr>
-        <w:t>&gt;</w:t>
-      </w:r>
-      <w:r>
-        <w:rPr>
-          <w:rFonts w:eastAsiaTheme="minorHAnsi"/>
-          <w:szCs w:val="21"/>
-          <w:lang w:val="en-GB"/>
-        </w:rPr>
-        <w:t xml:space="preserve"> name “</w:t>
+        <w:t>&gt; name “</w:t>
       </w:r>
       <w:r>
         <w:rPr>
@@ -2534,23 +2766,7 @@
           <w:szCs w:val="21"/>
           <w:lang w:val="en-GB"/>
         </w:rPr>
-        <w:t xml:space="preserve">” same as </w:t>
-      </w:r>
-      <w:r>
-        <w:rPr>
-          <w:rFonts w:eastAsiaTheme="minorHAnsi"/>
-          <w:szCs w:val="21"/>
-          <w:lang w:val="en-GB"/>
-        </w:rPr>
-        <w:t>action =”#{customerControl.deleteCustomer(c)}</w:t>
-      </w:r>
-      <w:r>
-        <w:rPr>
-          <w:rFonts w:eastAsiaTheme="minorHAnsi"/>
-          <w:szCs w:val="21"/>
-          <w:lang w:val="en-GB"/>
-        </w:rPr>
-        <w:t xml:space="preserve"> value(c), it can’t have right to access databases and change it.</w:t>
+        <w:t>” same as action =”#{customerControl.deleteCustomer(c)} value(c), it can’t have right to access databases and change it.</w:t>
       </w:r>
     </w:p>
     <w:p>
@@ -2581,15 +2797,7 @@
           <w:szCs w:val="21"/>
           <w:lang w:val="en-GB"/>
         </w:rPr>
-        <w:t xml:space="preserve">oblems in DAO file about </w:t>
-      </w:r>
-      <w:r>
-        <w:rPr>
-          <w:rFonts w:eastAsiaTheme="minorHAnsi"/>
-          <w:szCs w:val="21"/>
-          <w:lang w:val="en-GB"/>
-        </w:rPr>
-        <w:t>&lt;</w:t>
+        <w:t>oblems in DAO file about &lt;</w:t>
       </w:r>
       <w:r>
         <w:rPr>
@@ -2678,6 +2886,426 @@
     </w:p>
     <w:p>
       <w:pPr>
+        <w:widowControl/>
+        <w:jc w:val="left"/>
+        <w:rPr>
+          <w:rFonts w:ascii="宋体" w:eastAsia="宋体" w:hAnsi="宋体" w:cs="宋体"/>
+          <w:kern w:val="0"/>
+          <w:sz w:val="24"/>
+          <w:szCs w:val="24"/>
+        </w:rPr>
+      </w:pPr>
+      <w:r>
+        <w:rPr>
+          <w:rFonts w:eastAsiaTheme="minorHAnsi" w:hint="eastAsia"/>
+          <w:szCs w:val="21"/>
+          <w:lang w:val="en-GB"/>
+        </w:rPr>
+        <w:t xml:space="preserve">Actually no problems in DAO file, </w:t>
+      </w:r>
+      <w:r>
+        <w:rPr>
+          <w:rFonts w:eastAsiaTheme="minorHAnsi"/>
+          <w:szCs w:val="21"/>
+          <w:lang w:val="en-GB"/>
+        </w:rPr>
+        <w:t>the reason of update failed because the action has some mistake, the value inside brackets shouldn’t be “c”</w:t>
+      </w:r>
+      <w:r>
+        <w:t xml:space="preserve"> </w:t>
+      </w:r>
+      <w:r>
+        <w:rPr>
+          <w:rFonts w:ascii="宋体" w:eastAsia="宋体" w:hAnsi="宋体" w:cs="宋体"/>
+          <w:noProof/>
+          <w:kern w:val="0"/>
+          <w:sz w:val="24"/>
+          <w:szCs w:val="24"/>
+        </w:rPr>
+        <w:drawing>
+          <wp:inline distT="0" distB="0" distL="0" distR="0">
+            <wp:extent cx="8488680" cy="228600"/>
+            <wp:effectExtent l="0" t="0" r="7620" b="0"/>
+            <wp:docPr id="2" name="图片 2" descr="C:\Users\Me\AppData\Roaming\Tencent\Users\1441170266\QQ\WinTemp\RichOle\JZUBAP%83ZS[F@UN(OVPHP3.png"/>
+            <wp:cNvGraphicFramePr>
+              <a:graphicFrameLocks xmlns:a="http://schemas.openxmlformats.org/drawingml/2006/main" noChangeAspect="1"/>
+            </wp:cNvGraphicFramePr>
+            <a:graphic xmlns:a="http://schemas.openxmlformats.org/drawingml/2006/main">
+              <a:graphicData uri="http://schemas.openxmlformats.org/drawingml/2006/picture">
+                <pic:pic xmlns:pic="http://schemas.openxmlformats.org/drawingml/2006/picture">
+                  <pic:nvPicPr>
+                    <pic:cNvPr id="0" name="Picture 3" descr="C:\Users\Me\AppData\Roaming\Tencent\Users\1441170266\QQ\WinTemp\RichOle\JZUBAP%83ZS[F@UN(OVPHP3.png"/>
+                    <pic:cNvPicPr>
+                      <a:picLocks noChangeAspect="1" noChangeArrowheads="1"/>
+                    </pic:cNvPicPr>
+                  </pic:nvPicPr>
+                  <pic:blipFill>
+                    <a:blip r:embed="rId56">
+                      <a:extLst>
+                        <a:ext uri="{28A0092B-C50C-407E-A947-70E740481C1C}">
+                          <a14:useLocalDpi xmlns:a14="http://schemas.microsoft.com/office/drawing/2010/main" val="0"/>
+                        </a:ext>
+                      </a:extLst>
+                    </a:blip>
+                    <a:srcRect/>
+                    <a:stretch>
+                      <a:fillRect/>
+                    </a:stretch>
+                  </pic:blipFill>
+                  <pic:spPr bwMode="auto">
+                    <a:xfrm>
+                      <a:off x="0" y="0"/>
+                      <a:ext cx="8488680" cy="228600"/>
+                    </a:xfrm>
+                    <a:prstGeom prst="rect">
+                      <a:avLst/>
+                    </a:prstGeom>
+                    <a:noFill/>
+                    <a:ln>
+                      <a:noFill/>
+                    </a:ln>
+                  </pic:spPr>
+                </pic:pic>
+              </a:graphicData>
+            </a:graphic>
+          </wp:inline>
+        </w:drawing>
+      </w:r>
+    </w:p>
+    <w:p>
+      <w:pPr>
+        <w:widowControl/>
+        <w:jc w:val="left"/>
+        <w:rPr>
+          <w:rFonts w:ascii="宋体" w:eastAsia="宋体" w:hAnsi="宋体" w:cs="宋体"/>
+          <w:kern w:val="0"/>
+          <w:sz w:val="24"/>
+          <w:szCs w:val="24"/>
+        </w:rPr>
+      </w:pPr>
+      <w:r>
+        <w:rPr>
+          <w:rFonts w:eastAsiaTheme="minorHAnsi"/>
+          <w:szCs w:val="21"/>
+        </w:rPr>
+        <w:t>On previous xhtml file, delete action is (c)</w:t>
+      </w:r>
+      <w:r>
+        <w:t xml:space="preserve"> </w:t>
+      </w:r>
+      <w:r>
+        <w:rPr>
+          <w:rFonts w:ascii="宋体" w:eastAsia="宋体" w:hAnsi="宋体" w:cs="宋体"/>
+          <w:noProof/>
+          <w:kern w:val="0"/>
+          <w:sz w:val="24"/>
+          <w:szCs w:val="24"/>
+        </w:rPr>
+        <w:drawing>
+          <wp:inline distT="0" distB="0" distL="0" distR="0">
+            <wp:extent cx="7642860" cy="236220"/>
+            <wp:effectExtent l="0" t="0" r="0" b="0"/>
+            <wp:docPr id="3" name="图片 3" descr="C:\Users\Me\AppData\Roaming\Tencent\Users\1441170266\QQ\WinTemp\RichOle\A%E9NM}T(VAZYH~7[}4DZYC.png"/>
+            <wp:cNvGraphicFramePr>
+              <a:graphicFrameLocks xmlns:a="http://schemas.openxmlformats.org/drawingml/2006/main" noChangeAspect="1"/>
+            </wp:cNvGraphicFramePr>
+            <a:graphic xmlns:a="http://schemas.openxmlformats.org/drawingml/2006/main">
+              <a:graphicData uri="http://schemas.openxmlformats.org/drawingml/2006/picture">
+                <pic:pic xmlns:pic="http://schemas.openxmlformats.org/drawingml/2006/picture">
+                  <pic:nvPicPr>
+                    <pic:cNvPr id="0" name="Picture 5" descr="C:\Users\Me\AppData\Roaming\Tencent\Users\1441170266\QQ\WinTemp\RichOle\A%E9NM}T(VAZYH~7[}4DZYC.png"/>
+                    <pic:cNvPicPr>
+                      <a:picLocks noChangeAspect="1" noChangeArrowheads="1"/>
+                    </pic:cNvPicPr>
+                  </pic:nvPicPr>
+                  <pic:blipFill>
+                    <a:blip r:embed="rId57">
+                      <a:extLst>
+                        <a:ext uri="{28A0092B-C50C-407E-A947-70E740481C1C}">
+                          <a14:useLocalDpi xmlns:a14="http://schemas.microsoft.com/office/drawing/2010/main" val="0"/>
+                        </a:ext>
+                      </a:extLst>
+                    </a:blip>
+                    <a:srcRect/>
+                    <a:stretch>
+                      <a:fillRect/>
+                    </a:stretch>
+                  </pic:blipFill>
+                  <pic:spPr bwMode="auto">
+                    <a:xfrm>
+                      <a:off x="0" y="0"/>
+                      <a:ext cx="7642860" cy="236220"/>
+                    </a:xfrm>
+                    <a:prstGeom prst="rect">
+                      <a:avLst/>
+                    </a:prstGeom>
+                    <a:noFill/>
+                    <a:ln>
+                      <a:noFill/>
+                    </a:ln>
+                  </pic:spPr>
+                </pic:pic>
+              </a:graphicData>
+            </a:graphic>
+          </wp:inline>
+        </w:drawing>
+      </w:r>
+    </w:p>
+    <w:p>
+      <w:pPr>
+        <w:widowControl/>
+        <w:ind w:left="3570" w:hangingChars="1700" w:hanging="3570"/>
+        <w:jc w:val="left"/>
+        <w:rPr>
+          <w:rFonts w:eastAsiaTheme="minorHAnsi"/>
+          <w:szCs w:val="21"/>
+        </w:rPr>
+      </w:pPr>
+      <w:r>
+        <w:rPr>
+          <w:rFonts w:eastAsiaTheme="minorHAnsi"/>
+          <w:szCs w:val="21"/>
+        </w:rPr>
+        <w:t>Because it has already set table values as “c”</w:t>
+      </w:r>
+      <w:r>
+        <w:rPr>
+          <w:noProof/>
+        </w:rPr>
+        <w:t xml:space="preserve"> </w:t>
+      </w:r>
+      <w:r>
+        <w:rPr>
+          <w:noProof/>
+        </w:rPr>
+        <w:drawing>
+          <wp:inline distT="0" distB="0" distL="0" distR="0" wp14:anchorId="36539A61" wp14:editId="240F6DEE">
+            <wp:extent cx="5210175" cy="238125"/>
+            <wp:effectExtent l="0" t="0" r="9525" b="9525"/>
+            <wp:docPr id="4" name="图片 4"/>
+            <wp:cNvGraphicFramePr>
+              <a:graphicFrameLocks xmlns:a="http://schemas.openxmlformats.org/drawingml/2006/main" noChangeAspect="1"/>
+            </wp:cNvGraphicFramePr>
+            <a:graphic xmlns:a="http://schemas.openxmlformats.org/drawingml/2006/main">
+              <a:graphicData uri="http://schemas.openxmlformats.org/drawingml/2006/picture">
+                <pic:pic xmlns:pic="http://schemas.openxmlformats.org/drawingml/2006/picture">
+                  <pic:nvPicPr>
+                    <pic:cNvPr id="1" name=""/>
+                    <pic:cNvPicPr/>
+                  </pic:nvPicPr>
+                  <pic:blipFill>
+                    <a:blip r:embed="rId58"/>
+                    <a:stretch>
+                      <a:fillRect/>
+                    </a:stretch>
+                  </pic:blipFill>
+                  <pic:spPr>
+                    <a:xfrm>
+                      <a:off x="0" y="0"/>
+                      <a:ext cx="5210175" cy="238125"/>
+                    </a:xfrm>
+                    <a:prstGeom prst="rect">
+                      <a:avLst/>
+                    </a:prstGeom>
+                  </pic:spPr>
+                </pic:pic>
+              </a:graphicData>
+            </a:graphic>
+          </wp:inline>
+        </w:drawing>
+      </w:r>
+    </w:p>
+    <w:p>
+      <w:pPr>
+        <w:widowControl/>
+        <w:ind w:left="4080" w:hangingChars="1700" w:hanging="4080"/>
+        <w:jc w:val="left"/>
+        <w:rPr>
+          <w:rFonts w:ascii="宋体" w:eastAsia="宋体" w:hAnsi="宋体" w:cs="宋体"/>
+          <w:kern w:val="0"/>
+          <w:sz w:val="24"/>
+          <w:szCs w:val="24"/>
+        </w:rPr>
+      </w:pPr>
+    </w:p>
+    <w:p>
+      <w:pPr>
+        <w:widowControl/>
+        <w:ind w:left="3570" w:hangingChars="1700" w:hanging="3570"/>
+        <w:jc w:val="left"/>
+        <w:rPr>
+          <w:rFonts w:eastAsiaTheme="minorHAnsi" w:cs="宋体"/>
+          <w:kern w:val="0"/>
+          <w:szCs w:val="21"/>
+        </w:rPr>
+      </w:pPr>
+      <w:r>
+        <w:rPr>
+          <w:rFonts w:eastAsiaTheme="minorHAnsi" w:cs="宋体" w:hint="eastAsia"/>
+          <w:kern w:val="0"/>
+          <w:szCs w:val="21"/>
+        </w:rPr>
+        <w:lastRenderedPageBreak/>
+        <w:t xml:space="preserve">But </w:t>
+      </w:r>
+      <w:r>
+        <w:rPr>
+          <w:rFonts w:eastAsiaTheme="minorHAnsi" w:cs="宋体"/>
+          <w:kern w:val="0"/>
+          <w:szCs w:val="21"/>
+        </w:rPr>
+        <w:t>on other page</w:t>
+      </w:r>
+      <w:r>
+        <w:rPr>
+          <w:rFonts w:eastAsiaTheme="minorHAnsi" w:cs="宋体"/>
+          <w:kern w:val="0"/>
+          <w:szCs w:val="21"/>
+        </w:rPr>
+        <w:t>s</w:t>
+      </w:r>
+      <w:r>
+        <w:rPr>
+          <w:rFonts w:eastAsiaTheme="minorHAnsi" w:cs="宋体"/>
+          <w:kern w:val="0"/>
+          <w:szCs w:val="21"/>
+        </w:rPr>
+        <w:t xml:space="preserve"> </w:t>
+      </w:r>
+      <w:r>
+        <w:rPr>
+          <w:rFonts w:eastAsiaTheme="minorHAnsi" w:cs="宋体"/>
+          <w:kern w:val="0"/>
+          <w:szCs w:val="21"/>
+        </w:rPr>
+        <w:t xml:space="preserve">it keep default setting so </w:t>
+      </w:r>
+      <w:r>
+        <w:rPr>
+          <w:rFonts w:eastAsiaTheme="minorHAnsi" w:cs="宋体"/>
+          <w:kern w:val="0"/>
+          <w:szCs w:val="21"/>
+        </w:rPr>
+        <w:t xml:space="preserve">correct execute </w:t>
+      </w:r>
+      <w:r>
+        <w:rPr>
+          <w:rFonts w:eastAsiaTheme="minorHAnsi" w:cs="宋体"/>
+          <w:kern w:val="0"/>
+          <w:szCs w:val="21"/>
+        </w:rPr>
+        <w:t xml:space="preserve">should </w:t>
+      </w:r>
+      <w:r>
+        <w:rPr>
+          <w:rFonts w:eastAsiaTheme="minorHAnsi" w:cs="宋体"/>
+          <w:kern w:val="0"/>
+          <w:szCs w:val="21"/>
+        </w:rPr>
+        <w:t>like this</w:t>
+      </w:r>
+      <w:r>
+        <w:rPr>
+          <w:rFonts w:eastAsiaTheme="minorHAnsi" w:cs="宋体" w:hint="eastAsia"/>
+          <w:kern w:val="0"/>
+          <w:szCs w:val="21"/>
+        </w:rPr>
+        <w:t xml:space="preserve"> </w:t>
+      </w:r>
+    </w:p>
+    <w:p>
+      <w:pPr>
+        <w:widowControl/>
+        <w:ind w:left="4080" w:hangingChars="1700" w:hanging="4080"/>
+        <w:jc w:val="left"/>
+        <w:rPr>
+          <w:rFonts w:ascii="宋体" w:eastAsia="宋体" w:hAnsi="宋体" w:cs="宋体"/>
+          <w:kern w:val="0"/>
+          <w:sz w:val="24"/>
+          <w:szCs w:val="24"/>
+        </w:rPr>
+      </w:pPr>
+    </w:p>
+    <w:p>
+      <w:pPr>
+        <w:widowControl/>
+        <w:ind w:left="4080" w:hangingChars="1700" w:hanging="4080"/>
+        <w:jc w:val="left"/>
+        <w:rPr>
+          <w:rFonts w:ascii="宋体" w:eastAsia="宋体" w:hAnsi="宋体" w:cs="宋体"/>
+          <w:kern w:val="0"/>
+          <w:sz w:val="24"/>
+          <w:szCs w:val="24"/>
+        </w:rPr>
+      </w:pPr>
+      <w:r>
+        <w:rPr>
+          <w:rFonts w:ascii="宋体" w:eastAsia="宋体" w:hAnsi="宋体" w:cs="宋体"/>
+          <w:noProof/>
+          <w:kern w:val="0"/>
+          <w:sz w:val="24"/>
+          <w:szCs w:val="24"/>
+        </w:rPr>
+        <w:drawing>
+          <wp:inline distT="0" distB="0" distL="0" distR="0">
+            <wp:extent cx="8938260" cy="228600"/>
+            <wp:effectExtent l="0" t="0" r="0" b="0"/>
+            <wp:docPr id="1" name="图片 1" descr="C:\Users\Me\AppData\Roaming\Tencent\Users\1441170266\QQ\WinTemp\RichOle\)L5U1Q}75SLQEUHQD%KE1]J.png"/>
+            <wp:cNvGraphicFramePr>
+              <a:graphicFrameLocks xmlns:a="http://schemas.openxmlformats.org/drawingml/2006/main" noChangeAspect="1"/>
+            </wp:cNvGraphicFramePr>
+            <a:graphic xmlns:a="http://schemas.openxmlformats.org/drawingml/2006/main">
+              <a:graphicData uri="http://schemas.openxmlformats.org/drawingml/2006/picture">
+                <pic:pic xmlns:pic="http://schemas.openxmlformats.org/drawingml/2006/picture">
+                  <pic:nvPicPr>
+                    <pic:cNvPr id="0" name="Picture 1" descr="C:\Users\Me\AppData\Roaming\Tencent\Users\1441170266\QQ\WinTemp\RichOle\)L5U1Q}75SLQEUHQD%KE1]J.png"/>
+                    <pic:cNvPicPr>
+                      <a:picLocks noChangeAspect="1" noChangeArrowheads="1"/>
+                    </pic:cNvPicPr>
+                  </pic:nvPicPr>
+                  <pic:blipFill>
+                    <a:blip r:embed="rId59">
+                      <a:extLst>
+                        <a:ext uri="{28A0092B-C50C-407E-A947-70E740481C1C}">
+                          <a14:useLocalDpi xmlns:a14="http://schemas.microsoft.com/office/drawing/2010/main" val="0"/>
+                        </a:ext>
+                      </a:extLst>
+                    </a:blip>
+                    <a:srcRect/>
+                    <a:stretch>
+                      <a:fillRect/>
+                    </a:stretch>
+                  </pic:blipFill>
+                  <pic:spPr bwMode="auto">
+                    <a:xfrm>
+                      <a:off x="0" y="0"/>
+                      <a:ext cx="8938260" cy="228600"/>
+                    </a:xfrm>
+                    <a:prstGeom prst="rect">
+                      <a:avLst/>
+                    </a:prstGeom>
+                    <a:noFill/>
+                    <a:ln>
+                      <a:noFill/>
+                    </a:ln>
+                  </pic:spPr>
+                </pic:pic>
+              </a:graphicData>
+            </a:graphic>
+          </wp:inline>
+        </w:drawing>
+      </w:r>
+    </w:p>
+    <w:p>
+      <w:pPr>
+        <w:rPr>
+          <w:rFonts w:eastAsiaTheme="minorHAnsi" w:hint="eastAsia"/>
+          <w:szCs w:val="21"/>
+        </w:rPr>
+      </w:pPr>
+    </w:p>
+    <w:p>
+      <w:pPr>
         <w:rPr>
           <w:lang w:val="en-GB"/>
         </w:rPr>
@@ -2702,23 +3330,396 @@
           <w:lang w:val="en-GB"/>
         </w:rPr>
       </w:pPr>
-      <w:r>
-        <w:rPr>
-          <w:lang w:val="en-GB"/>
-        </w:rPr>
-        <w:t>GitHub</w:t>
-      </w:r>
+    </w:p>
+    <w:p>
+      <w:pPr>
+        <w:rPr>
+          <w:lang w:val="en-GB"/>
+        </w:rPr>
+      </w:pPr>
+    </w:p>
+    <w:p>
+      <w:pPr>
+        <w:rPr>
+          <w:lang w:val="en-GB"/>
+        </w:rPr>
+      </w:pPr>
+    </w:p>
+    <w:p>
+      <w:pPr>
+        <w:rPr>
+          <w:b/>
+          <w:lang w:val="en-GB"/>
+        </w:rPr>
+      </w:pPr>
+      <w:r>
+        <w:rPr>
+          <w:b/>
+          <w:lang w:val="en-GB"/>
+        </w:rPr>
+        <w:t xml:space="preserve">Data Flow Diagram </w:t>
+      </w:r>
+    </w:p>
+    <w:p>
+      <w:pPr>
+        <w:rPr>
+          <w:lang w:val="en-GB"/>
+        </w:rPr>
+      </w:pPr>
+      <w:r>
+        <w:rPr>
+          <w:lang w:val="en-GB"/>
+        </w:rPr>
+        <w:t xml:space="preserve">--------to be continue </w:t>
+      </w:r>
+    </w:p>
+    <w:p>
+      <w:pPr>
+        <w:rPr>
+          <w:lang w:val="en-GB"/>
+        </w:rPr>
+      </w:pPr>
+    </w:p>
+    <w:p>
+      <w:pPr>
+        <w:rPr>
+          <w:lang w:val="en-GB"/>
+        </w:rPr>
+      </w:pPr>
+    </w:p>
+    <w:p>
+      <w:pPr>
+        <w:rPr>
+          <w:b/>
+          <w:lang w:val="en-GB"/>
+        </w:rPr>
+      </w:pPr>
+      <w:r>
+        <w:rPr>
+          <w:b/>
+          <w:lang w:val="en-GB"/>
+        </w:rPr>
+        <w:t>Data Model</w:t>
+      </w:r>
+    </w:p>
+    <w:p>
+      <w:pPr>
+        <w:rPr>
+          <w:lang w:val="en-GB"/>
+        </w:rPr>
+      </w:pPr>
+      <w:r>
+        <w:rPr>
+          <w:lang w:val="en-GB"/>
+        </w:rPr>
+        <w:t xml:space="preserve">--------to be continue </w:t>
+      </w:r>
+    </w:p>
+    <w:p>
+      <w:pPr>
+        <w:rPr>
+          <w:lang w:val="en-GB"/>
+        </w:rPr>
+      </w:pPr>
+    </w:p>
+    <w:p>
+      <w:pPr>
+        <w:rPr>
+          <w:lang w:val="en-GB"/>
+        </w:rPr>
+      </w:pPr>
+    </w:p>
+    <w:p>
+      <w:pPr>
+        <w:rPr>
+          <w:lang w:val="en-GB"/>
+        </w:rPr>
+      </w:pPr>
+    </w:p>
+    <w:p>
+      <w:pPr>
+        <w:rPr>
+          <w:lang w:val="en-GB"/>
+        </w:rPr>
+      </w:pPr>
+    </w:p>
+    <w:p>
+      <w:pPr>
+        <w:rPr>
+          <w:lang w:val="en-GB"/>
+        </w:rPr>
+      </w:pPr>
+    </w:p>
+    <w:p>
+      <w:pPr>
+        <w:rPr>
+          <w:rFonts w:hint="eastAsia"/>
+          <w:b/>
+          <w:lang w:val="en-GB"/>
+        </w:rPr>
+      </w:pPr>
       <w:bookmarkStart w:id="0" w:name="_GoBack"/>
-      <w:bookmarkEnd w:id="0"/>
-      <w:r>
-        <w:rPr>
-          <w:lang w:val="en-GB"/>
-        </w:rPr>
-        <w:t xml:space="preserve"> link:</w:t>
-      </w:r>
-      <w:r>
+      <w:r>
+        <w:rPr>
+          <w:rFonts w:hint="eastAsia"/>
+          <w:b/>
+          <w:lang w:val="en-GB"/>
+        </w:rPr>
+        <w:t>Installation guide</w:t>
+      </w:r>
+    </w:p>
+    <w:bookmarkEnd w:id="0"/>
+    <w:p>
+      <w:pPr>
+        <w:rPr>
+          <w:lang w:val="en-GB"/>
+        </w:rPr>
+      </w:pPr>
+      <w:r>
+        <w:rPr>
+          <w:lang w:val="en-GB"/>
+        </w:rPr>
+        <w:t>To make sure website work success, computer should have wampsever and origin database table</w:t>
+      </w:r>
+    </w:p>
+    <w:p>
+      <w:pPr>
+        <w:rPr>
+          <w:lang w:val="en-GB"/>
+        </w:rPr>
+      </w:pPr>
+      <w:r>
+        <w:rPr>
+          <w:lang w:val="en-GB"/>
+        </w:rPr>
+        <w:t xml:space="preserve">Wampsever can be download from </w:t>
+      </w:r>
+      <w:hyperlink r:id="rId60" w:history="1">
+        <w:r>
+          <w:rPr>
+            <w:rStyle w:val="a7"/>
+            <w:lang w:val="en-GB"/>
+          </w:rPr>
+          <w:t>here</w:t>
+        </w:r>
+      </w:hyperlink>
+      <w:r>
+        <w:rPr>
+          <w:lang w:val="en-GB"/>
+        </w:rPr>
+        <w:t xml:space="preserve"> and in case it can’t run ,check your computer to </w:t>
+      </w:r>
+      <w:r>
+        <w:rPr>
+          <w:rFonts w:hint="eastAsia"/>
+          <w:lang w:val="en-GB"/>
+        </w:rPr>
+        <w:t>install</w:t>
+      </w:r>
+      <w:r>
+        <w:rPr>
+          <w:lang w:val="en-GB"/>
+        </w:rPr>
         <w:t xml:space="preserve"> </w:t>
       </w:r>
+      <w:hyperlink r:id="rId61" w:history="1">
+        <w:r>
+          <w:rPr>
+            <w:rStyle w:val="a7"/>
+            <w:lang w:val="en-GB"/>
+          </w:rPr>
+          <w:t>vcredist.64</w:t>
+        </w:r>
+      </w:hyperlink>
+      <w:r>
+        <w:rPr>
+          <w:lang w:val="en-GB"/>
+        </w:rPr>
+        <w:t xml:space="preserve"> </w:t>
+      </w:r>
+    </w:p>
+    <w:p>
+      <w:pPr>
+        <w:rPr>
+          <w:lang w:val="en-GB"/>
+        </w:rPr>
+      </w:pPr>
+      <w:r>
+        <w:rPr>
+          <w:lang w:val="en-GB"/>
+        </w:rPr>
+        <w:t xml:space="preserve">Then open cmd and access into Mysql folder : cd </w:t>
+      </w:r>
+      <w:r>
+        <w:rPr>
+          <w:noProof/>
+        </w:rPr>
+        <w:drawing>
+          <wp:inline distT="0" distB="0" distL="0" distR="0" wp14:anchorId="12F064B5" wp14:editId="2B542C8D">
+            <wp:extent cx="5274310" cy="375285"/>
+            <wp:effectExtent l="0" t="0" r="2540" b="5715"/>
+            <wp:docPr id="5" name="图片 5"/>
+            <wp:cNvGraphicFramePr>
+              <a:graphicFrameLocks xmlns:a="http://schemas.openxmlformats.org/drawingml/2006/main" noChangeAspect="1"/>
+            </wp:cNvGraphicFramePr>
+            <a:graphic xmlns:a="http://schemas.openxmlformats.org/drawingml/2006/main">
+              <a:graphicData uri="http://schemas.openxmlformats.org/drawingml/2006/picture">
+                <pic:pic xmlns:pic="http://schemas.openxmlformats.org/drawingml/2006/picture">
+                  <pic:nvPicPr>
+                    <pic:cNvPr id="1" name=""/>
+                    <pic:cNvPicPr/>
+                  </pic:nvPicPr>
+                  <pic:blipFill>
+                    <a:blip r:embed="rId62"/>
+                    <a:stretch>
+                      <a:fillRect/>
+                    </a:stretch>
+                  </pic:blipFill>
+                  <pic:spPr>
+                    <a:xfrm>
+                      <a:off x="0" y="0"/>
+                      <a:ext cx="5274310" cy="375285"/>
+                    </a:xfrm>
+                    <a:prstGeom prst="rect">
+                      <a:avLst/>
+                    </a:prstGeom>
+                  </pic:spPr>
+                </pic:pic>
+              </a:graphicData>
+            </a:graphic>
+          </wp:inline>
+        </w:drawing>
+      </w:r>
+    </w:p>
+    <w:p>
+      <w:pPr>
+        <w:rPr>
+          <w:lang w:val="en-GB"/>
+        </w:rPr>
+      </w:pPr>
+      <w:r>
+        <w:rPr>
+          <w:lang w:val="en-GB"/>
+        </w:rPr>
+        <w:t>And import database by typing mysql -u root -p &lt;”database path\database name.sql”</w:t>
+      </w:r>
+    </w:p>
+    <w:p>
+      <w:pPr>
+        <w:widowControl/>
+        <w:jc w:val="left"/>
+        <w:rPr>
+          <w:rFonts w:ascii="宋体" w:eastAsia="宋体" w:hAnsi="宋体" w:cs="宋体"/>
+          <w:kern w:val="0"/>
+          <w:sz w:val="24"/>
+          <w:szCs w:val="24"/>
+        </w:rPr>
+      </w:pPr>
+      <w:r>
+        <w:rPr>
+          <w:lang w:val="en-GB"/>
+        </w:rPr>
+        <w:lastRenderedPageBreak/>
+        <w:t xml:space="preserve">If users want to create own database they can use  code like this </w:t>
+      </w:r>
+      <w:r>
+        <w:rPr>
+          <w:rFonts w:ascii="宋体" w:eastAsia="宋体" w:hAnsi="宋体" w:cs="宋体"/>
+          <w:noProof/>
+          <w:kern w:val="0"/>
+          <w:sz w:val="24"/>
+          <w:szCs w:val="24"/>
+        </w:rPr>
+        <w:drawing>
+          <wp:inline distT="0" distB="0" distL="0" distR="0">
+            <wp:extent cx="8374380" cy="6050280"/>
+            <wp:effectExtent l="0" t="0" r="7620" b="7620"/>
+            <wp:docPr id="7" name="图片 7" descr="C:\Users\Me\AppData\Roaming\Tencent\Users\1441170266\QQ\WinTemp\RichOle\N1%KZGT$DA]L47XL%7~U{~M.png"/>
+            <wp:cNvGraphicFramePr>
+              <a:graphicFrameLocks xmlns:a="http://schemas.openxmlformats.org/drawingml/2006/main" noChangeAspect="1"/>
+            </wp:cNvGraphicFramePr>
+            <a:graphic xmlns:a="http://schemas.openxmlformats.org/drawingml/2006/main">
+              <a:graphicData uri="http://schemas.openxmlformats.org/drawingml/2006/picture">
+                <pic:pic xmlns:pic="http://schemas.openxmlformats.org/drawingml/2006/picture">
+                  <pic:nvPicPr>
+                    <pic:cNvPr id="0" name="Picture 7" descr="C:\Users\Me\AppData\Roaming\Tencent\Users\1441170266\QQ\WinTemp\RichOle\N1%KZGT$DA]L47XL%7~U{~M.png"/>
+                    <pic:cNvPicPr>
+                      <a:picLocks noChangeAspect="1" noChangeArrowheads="1"/>
+                    </pic:cNvPicPr>
+                  </pic:nvPicPr>
+                  <pic:blipFill>
+                    <a:blip r:embed="rId63">
+                      <a:extLst>
+                        <a:ext uri="{28A0092B-C50C-407E-A947-70E740481C1C}">
+                          <a14:useLocalDpi xmlns:a14="http://schemas.microsoft.com/office/drawing/2010/main" val="0"/>
+                        </a:ext>
+                      </a:extLst>
+                    </a:blip>
+                    <a:srcRect/>
+                    <a:stretch>
+                      <a:fillRect/>
+                    </a:stretch>
+                  </pic:blipFill>
+                  <pic:spPr bwMode="auto">
+                    <a:xfrm>
+                      <a:off x="0" y="0"/>
+                      <a:ext cx="8374380" cy="6050280"/>
+                    </a:xfrm>
+                    <a:prstGeom prst="rect">
+                      <a:avLst/>
+                    </a:prstGeom>
+                    <a:noFill/>
+                    <a:ln>
+                      <a:noFill/>
+                    </a:ln>
+                  </pic:spPr>
+                </pic:pic>
+              </a:graphicData>
+            </a:graphic>
+          </wp:inline>
+        </w:drawing>
+      </w:r>
+    </w:p>
+    <w:p/>
+    <w:p>
+      <w:pPr>
+        <w:rPr>
+          <w:lang w:val="en-GB"/>
+        </w:rPr>
+      </w:pPr>
+      <w:r>
+        <w:t>Just remember open wampsever before launch website.</w:t>
+      </w:r>
+      <w:r>
+        <w:rPr>
+          <w:lang w:val="en-GB"/>
+        </w:rPr>
+        <w:t xml:space="preserve">  </w:t>
+      </w:r>
+    </w:p>
+    <w:p>
+      <w:pPr>
+        <w:rPr>
+          <w:rFonts w:hint="eastAsia"/>
+          <w:lang w:val="en-GB"/>
+        </w:rPr>
+      </w:pPr>
+    </w:p>
+    <w:p>
+      <w:pPr>
+        <w:rPr>
+          <w:lang w:val="en-GB"/>
+        </w:rPr>
+      </w:pPr>
+      <w:r>
+        <w:rPr>
+          <w:lang w:val="en-GB"/>
+        </w:rPr>
+        <w:t>GitHub link:</w:t>
+      </w:r>
+      <w:r>
+        <w:t xml:space="preserve"> </w:t>
+      </w:r>
       <w:r>
         <w:rPr>
           <w:lang w:val="en-GB"/>
@@ -2729,7 +3730,7 @@
     <w:p>
       <w:pPr>
         <w:rPr>
-          <w:rFonts w:eastAsiaTheme="minorHAnsi" w:hint="eastAsia"/>
+          <w:rFonts w:eastAsiaTheme="minorHAnsi"/>
           <w:szCs w:val="21"/>
           <w:lang w:val="en-GB"/>
         </w:rPr>

</xml_diff>

<commit_message>
add the fourth issue and wait to solve
</commit_message>
<xml_diff>
--- a/DocumentSP.docx
+++ b/DocumentSP.docx
@@ -196,13 +196,7 @@
         <w:rPr>
           <w:lang w:val="en-GB"/>
         </w:rPr>
-        <w:t xml:space="preserve"> </w:t>
-      </w:r>
-      <w:r>
-        <w:rPr>
-          <w:lang w:val="en-GB"/>
-        </w:rPr>
-        <w:t>U</w:t>
+        <w:t xml:space="preserve"> U</w:t>
       </w:r>
       <w:r>
         <w:rPr>
@@ -291,19 +285,7 @@
         <w:rPr>
           <w:lang w:val="en-GB"/>
         </w:rPr>
-        <w:t xml:space="preserve">represent all of database from </w:t>
-      </w:r>
-      <w:r>
-        <w:rPr>
-          <w:lang w:val="en-GB"/>
-        </w:rPr>
-        <w:t>table</w:t>
-      </w:r>
-      <w:r>
-        <w:rPr>
-          <w:lang w:val="en-GB"/>
-        </w:rPr>
-        <w:t xml:space="preserve"> and it also shows data as a form table type with Username, </w:t>
+        <w:t xml:space="preserve">represent all of database from table and it also shows data as a form table type with Username, </w:t>
       </w:r>
       <w:r>
         <w:rPr>
@@ -329,37 +311,13 @@
         <w:rPr>
           <w:lang w:val="en-GB"/>
         </w:rPr>
-        <w:t xml:space="preserve"> Book name, Book author </w:t>
-      </w:r>
-      <w:r>
-        <w:rPr>
-          <w:lang w:val="en-GB"/>
-        </w:rPr>
-        <w:t>and</w:t>
-      </w:r>
-      <w:r>
-        <w:rPr>
-          <w:lang w:val="en-GB"/>
-        </w:rPr>
-        <w:t xml:space="preserve"> action on first row inside table. And all of values will be output according to the column type</w:t>
-      </w:r>
-      <w:r>
-        <w:rPr>
-          <w:lang w:val="en-GB"/>
-        </w:rPr>
-        <w:t>. Action column contains two command: Delete and Information update. Delete allows delete current row values and if it success would refresh and update current page. I</w:t>
-      </w:r>
-      <w:r>
-        <w:rPr>
-          <w:lang w:val="en-GB"/>
-        </w:rPr>
-        <w:t>nformation update</w:t>
-      </w:r>
-      <w:r>
-        <w:rPr>
-          <w:lang w:val="en-GB"/>
-        </w:rPr>
-        <w:t xml:space="preserve"> make a new page </w:t>
+        <w:t xml:space="preserve"> Book name, Book author and action on first row inside table. And all of values will be output according to the column type</w:t>
+      </w:r>
+      <w:r>
+        <w:rPr>
+          <w:lang w:val="en-GB"/>
+        </w:rPr>
+        <w:t xml:space="preserve">. Action column contains two command: Delete and Information update. Delete allows delete current row values and if it success would refresh and update current page. Information update make a new page </w:t>
       </w:r>
       <w:r>
         <w:rPr>
@@ -2976,6 +2934,43 @@
       <w:pPr>
         <w:widowControl/>
         <w:jc w:val="left"/>
+      </w:pPr>
+      <w:r>
+        <w:rPr>
+          <w:rFonts w:eastAsiaTheme="minorHAnsi"/>
+          <w:szCs w:val="21"/>
+        </w:rPr>
+        <w:t xml:space="preserve">On </w:t>
+      </w:r>
+      <w:r>
+        <w:rPr>
+          <w:rFonts w:eastAsiaTheme="minorHAnsi" w:hint="eastAsia"/>
+          <w:szCs w:val="21"/>
+        </w:rPr>
+        <w:t>customer</w:t>
+      </w:r>
+      <w:r>
+        <w:rPr>
+          <w:rFonts w:eastAsiaTheme="minorHAnsi"/>
+          <w:szCs w:val="21"/>
+        </w:rPr>
+        <w:t xml:space="preserve"> </w:t>
+      </w:r>
+      <w:r>
+        <w:rPr>
+          <w:rFonts w:eastAsiaTheme="minorHAnsi"/>
+          <w:szCs w:val="21"/>
+        </w:rPr>
+        <w:t>xhtml file, delete action is (c)</w:t>
+      </w:r>
+      <w:r>
+        <w:t xml:space="preserve"> </w:t>
+      </w:r>
+    </w:p>
+    <w:p>
+      <w:pPr>
+        <w:widowControl/>
+        <w:jc w:val="left"/>
         <w:rPr>
           <w:rFonts w:ascii="宋体" w:eastAsia="宋体" w:hAnsi="宋体" w:cs="宋体"/>
           <w:kern w:val="0"/>
@@ -2983,16 +2978,6 @@
           <w:szCs w:val="24"/>
         </w:rPr>
       </w:pPr>
-      <w:r>
-        <w:rPr>
-          <w:rFonts w:eastAsiaTheme="minorHAnsi"/>
-          <w:szCs w:val="21"/>
-        </w:rPr>
-        <w:t>On previous xhtml file, delete action is (c)</w:t>
-      </w:r>
-      <w:r>
-        <w:t xml:space="preserve"> </w:t>
-      </w:r>
       <w:r>
         <w:rPr>
           <w:rFonts w:ascii="宋体" w:eastAsia="宋体" w:hAnsi="宋体" w:cs="宋体"/>
@@ -3066,14 +3051,26 @@
           <w:rFonts w:eastAsiaTheme="minorHAnsi"/>
           <w:szCs w:val="21"/>
         </w:rPr>
-        <w:t>Because it has already set table values as “c”</w:t>
-      </w:r>
-      <w:r>
-        <w:rPr>
-          <w:noProof/>
-        </w:rPr>
-        <w:t xml:space="preserve"> </w:t>
-      </w:r>
+        <w:t>Because it has</w:t>
+      </w:r>
+      <w:r>
+        <w:rPr>
+          <w:rFonts w:eastAsiaTheme="minorHAnsi"/>
+          <w:szCs w:val="21"/>
+        </w:rPr>
+        <w:t xml:space="preserve"> already set table values as “c”</w:t>
+      </w:r>
+    </w:p>
+    <w:p>
+      <w:pPr>
+        <w:widowControl/>
+        <w:ind w:left="3570" w:hangingChars="1700" w:hanging="3570"/>
+        <w:jc w:val="left"/>
+        <w:rPr>
+          <w:rFonts w:eastAsiaTheme="minorHAnsi"/>
+          <w:szCs w:val="21"/>
+        </w:rPr>
+      </w:pPr>
       <w:r>
         <w:rPr>
           <w:noProof/>
@@ -3298,11 +3295,59 @@
     </w:p>
     <w:p>
       <w:pPr>
-        <w:rPr>
-          <w:rFonts w:eastAsiaTheme="minorHAnsi" w:hint="eastAsia"/>
-          <w:szCs w:val="21"/>
-        </w:rPr>
-      </w:pPr>
+        <w:pStyle w:val="a9"/>
+        <w:widowControl/>
+        <w:numPr>
+          <w:ilvl w:val="0"/>
+          <w:numId w:val="1"/>
+        </w:numPr>
+        <w:ind w:firstLineChars="0"/>
+        <w:jc w:val="left"/>
+        <w:rPr>
+          <w:rFonts w:ascii="宋体" w:eastAsia="宋体" w:hAnsi="宋体" w:cs="宋体" w:hint="eastAsia"/>
+          <w:kern w:val="0"/>
+          <w:sz w:val="24"/>
+          <w:szCs w:val="24"/>
+        </w:rPr>
+      </w:pPr>
+      <w:r>
+        <w:rPr>
+          <w:rFonts w:ascii="宋体" w:eastAsia="宋体" w:hAnsi="宋体" w:cs="宋体" w:hint="eastAsia"/>
+          <w:kern w:val="0"/>
+          <w:sz w:val="24"/>
+          <w:szCs w:val="24"/>
+        </w:rPr>
+        <w:t xml:space="preserve">To make </w:t>
+      </w:r>
+      <w:r>
+        <w:rPr>
+          <w:rFonts w:ascii="宋体" w:eastAsia="宋体" w:hAnsi="宋体" w:cs="宋体"/>
+          <w:kern w:val="0"/>
+          <w:sz w:val="24"/>
+          <w:szCs w:val="24"/>
+        </w:rPr>
+        <w:t xml:space="preserve">output Text can show original values when user would update it, create new page and </w:t>
+      </w:r>
+      <w:r>
+        <w:rPr>
+          <w:rFonts w:ascii="宋体" w:eastAsia="宋体" w:hAnsi="宋体" w:cs="宋体" w:hint="eastAsia"/>
+          <w:kern w:val="0"/>
+          <w:sz w:val="24"/>
+          <w:szCs w:val="24"/>
+        </w:rPr>
+        <w:t xml:space="preserve"> </w:t>
+      </w:r>
+      <w:r>
+        <w:rPr>
+          <w:rFonts w:ascii="宋体" w:eastAsia="宋体" w:hAnsi="宋体" w:cs="宋体"/>
+          <w:kern w:val="0"/>
+          <w:sz w:val="24"/>
+          <w:szCs w:val="24"/>
+        </w:rPr>
+        <w:t>it can change values but it has some problems to save change.</w:t>
+      </w:r>
+      <w:bookmarkStart w:id="0" w:name="_GoBack"/>
+      <w:bookmarkEnd w:id="0"/>
     </w:p>
     <w:p>
       <w:pPr>
@@ -3452,23 +3497,20 @@
     </w:p>
     <w:p>
       <w:pPr>
+        <w:rPr>
+          <w:b/>
+          <w:lang w:val="en-GB"/>
+        </w:rPr>
+      </w:pPr>
+      <w:r>
         <w:rPr>
           <w:rFonts w:hint="eastAsia"/>
           <w:b/>
           <w:lang w:val="en-GB"/>
         </w:rPr>
-      </w:pPr>
-      <w:bookmarkStart w:id="0" w:name="_GoBack"/>
-      <w:r>
-        <w:rPr>
-          <w:rFonts w:hint="eastAsia"/>
-          <w:b/>
-          <w:lang w:val="en-GB"/>
-        </w:rPr>
         <w:t>Installation guide</w:t>
       </w:r>
     </w:p>
-    <w:bookmarkEnd w:id="0"/>
     <w:p>
       <w:pPr>
         <w:rPr>
@@ -3700,7 +3742,6 @@
     <w:p>
       <w:pPr>
         <w:rPr>
-          <w:rFonts w:hint="eastAsia"/>
           <w:lang w:val="en-GB"/>
         </w:rPr>
       </w:pPr>

</xml_diff>

<commit_message>
add contains about issues of 4
</commit_message>
<xml_diff>
--- a/DocumentSP.docx
+++ b/DocumentSP.docx
@@ -3304,7 +3304,7 @@
         <w:ind w:firstLineChars="0"/>
         <w:jc w:val="left"/>
         <w:rPr>
-          <w:rFonts w:ascii="宋体" w:eastAsia="宋体" w:hAnsi="宋体" w:cs="宋体" w:hint="eastAsia"/>
+          <w:rFonts w:ascii="宋体" w:eastAsia="宋体" w:hAnsi="宋体" w:cs="宋体"/>
           <w:kern w:val="0"/>
           <w:sz w:val="24"/>
           <w:szCs w:val="24"/>
@@ -3317,7 +3317,7 @@
           <w:sz w:val="24"/>
           <w:szCs w:val="24"/>
         </w:rPr>
-        <w:t xml:space="preserve">To make </w:t>
+        <w:t>Chan</w:t>
       </w:r>
       <w:r>
         <w:rPr>
@@ -3326,17 +3326,60 @@
           <w:sz w:val="24"/>
           <w:szCs w:val="24"/>
         </w:rPr>
-        <w:t xml:space="preserve">output Text can show original values when user would update it, create new page and </w:t>
-      </w:r>
-      <w:r>
-        <w:rPr>
-          <w:rFonts w:ascii="宋体" w:eastAsia="宋体" w:hAnsi="宋体" w:cs="宋体" w:hint="eastAsia"/>
+        <w:t>ge table style and it throw a exception</w:t>
+      </w:r>
+      <w:r>
+        <w:rPr>
+          <w:noProof/>
+        </w:rPr>
+        <w:drawing>
+          <wp:inline distT="0" distB="0" distL="0" distR="0" wp14:anchorId="292C2EAF" wp14:editId="355CFEAC">
+            <wp:extent cx="5274310" cy="2868930"/>
+            <wp:effectExtent l="0" t="0" r="2540" b="7620"/>
+            <wp:docPr id="6" name="图片 6"/>
+            <wp:cNvGraphicFramePr>
+              <a:graphicFrameLocks xmlns:a="http://schemas.openxmlformats.org/drawingml/2006/main" noChangeAspect="1"/>
+            </wp:cNvGraphicFramePr>
+            <a:graphic xmlns:a="http://schemas.openxmlformats.org/drawingml/2006/main">
+              <a:graphicData uri="http://schemas.openxmlformats.org/drawingml/2006/picture">
+                <pic:pic xmlns:pic="http://schemas.openxmlformats.org/drawingml/2006/picture">
+                  <pic:nvPicPr>
+                    <pic:cNvPr id="1" name=""/>
+                    <pic:cNvPicPr/>
+                  </pic:nvPicPr>
+                  <pic:blipFill>
+                    <a:blip r:embed="rId60"/>
+                    <a:stretch>
+                      <a:fillRect/>
+                    </a:stretch>
+                  </pic:blipFill>
+                  <pic:spPr>
+                    <a:xfrm>
+                      <a:off x="0" y="0"/>
+                      <a:ext cx="5274310" cy="2868930"/>
+                    </a:xfrm>
+                    <a:prstGeom prst="rect">
+                      <a:avLst/>
+                    </a:prstGeom>
+                  </pic:spPr>
+                </pic:pic>
+              </a:graphicData>
+            </a:graphic>
+          </wp:inline>
+        </w:drawing>
+      </w:r>
+    </w:p>
+    <w:p>
+      <w:pPr>
+        <w:widowControl/>
+        <w:jc w:val="left"/>
+        <w:rPr>
+          <w:rFonts w:ascii="宋体" w:eastAsia="宋体" w:hAnsi="宋体" w:cs="宋体"/>
           <w:kern w:val="0"/>
           <w:sz w:val="24"/>
           <w:szCs w:val="24"/>
         </w:rPr>
-        <w:t xml:space="preserve"> </w:t>
-      </w:r>
+      </w:pPr>
       <w:r>
         <w:rPr>
           <w:rFonts w:ascii="宋体" w:eastAsia="宋体" w:hAnsi="宋体" w:cs="宋体"/>
@@ -3344,10 +3387,180 @@
           <w:sz w:val="24"/>
           <w:szCs w:val="24"/>
         </w:rPr>
-        <w:t>it can change values but it has some problems to save change.</w:t>
+        <w:t>Google</w:t>
+      </w:r>
+      <w:r>
+        <w:rPr>
+          <w:rFonts w:ascii="宋体" w:eastAsia="宋体" w:hAnsi="宋体" w:cs="宋体"/>
+          <w:kern w:val="0"/>
+          <w:sz w:val="24"/>
+          <w:szCs w:val="24"/>
+        </w:rPr>
+        <w:t xml:space="preserve"> </w:t>
+      </w:r>
+      <w:r>
+        <w:rPr>
+          <w:rFonts w:ascii="宋体" w:eastAsia="宋体" w:hAnsi="宋体" w:cs="宋体" w:hint="eastAsia"/>
+          <w:kern w:val="0"/>
+          <w:sz w:val="24"/>
+          <w:szCs w:val="24"/>
+        </w:rPr>
+        <w:t xml:space="preserve">it and download a file </w:t>
+      </w:r>
+      <w:r>
+        <w:rPr>
+          <w:rFonts w:ascii="宋体" w:eastAsia="宋体" w:hAnsi="宋体" w:cs="宋体"/>
+          <w:kern w:val="0"/>
+          <w:sz w:val="24"/>
+          <w:szCs w:val="24"/>
+        </w:rPr>
+        <w:t xml:space="preserve">paste it in here </w:t>
+      </w:r>
+      <w:r>
+        <w:rPr>
+          <w:noProof/>
+        </w:rPr>
+        <w:drawing>
+          <wp:inline distT="0" distB="0" distL="0" distR="0" wp14:anchorId="793FC02C" wp14:editId="2B2B12C8">
+            <wp:extent cx="2809875" cy="4038600"/>
+            <wp:effectExtent l="0" t="0" r="9525" b="0"/>
+            <wp:docPr id="8" name="图片 8"/>
+            <wp:cNvGraphicFramePr>
+              <a:graphicFrameLocks xmlns:a="http://schemas.openxmlformats.org/drawingml/2006/main" noChangeAspect="1"/>
+            </wp:cNvGraphicFramePr>
+            <a:graphic xmlns:a="http://schemas.openxmlformats.org/drawingml/2006/main">
+              <a:graphicData uri="http://schemas.openxmlformats.org/drawingml/2006/picture">
+                <pic:pic xmlns:pic="http://schemas.openxmlformats.org/drawingml/2006/picture">
+                  <pic:nvPicPr>
+                    <pic:cNvPr id="1" name=""/>
+                    <pic:cNvPicPr/>
+                  </pic:nvPicPr>
+                  <pic:blipFill>
+                    <a:blip r:embed="rId61"/>
+                    <a:stretch>
+                      <a:fillRect/>
+                    </a:stretch>
+                  </pic:blipFill>
+                  <pic:spPr>
+                    <a:xfrm>
+                      <a:off x="0" y="0"/>
+                      <a:ext cx="2809875" cy="4038600"/>
+                    </a:xfrm>
+                    <a:prstGeom prst="rect">
+                      <a:avLst/>
+                    </a:prstGeom>
+                  </pic:spPr>
+                </pic:pic>
+              </a:graphicData>
+            </a:graphic>
+          </wp:inline>
+        </w:drawing>
+      </w:r>
+    </w:p>
+    <w:p>
+      <w:pPr>
+        <w:widowControl/>
+        <w:jc w:val="left"/>
+        <w:rPr>
+          <w:rFonts w:ascii="宋体" w:eastAsia="宋体" w:hAnsi="宋体" w:cs="宋体"/>
+          <w:kern w:val="0"/>
+          <w:sz w:val="24"/>
+          <w:szCs w:val="24"/>
+        </w:rPr>
+      </w:pPr>
+      <w:r>
+        <w:rPr>
+          <w:rFonts w:ascii="宋体" w:eastAsia="宋体" w:hAnsi="宋体" w:cs="宋体"/>
+          <w:kern w:val="0"/>
+          <w:sz w:val="24"/>
+          <w:szCs w:val="24"/>
+        </w:rPr>
+        <w:t xml:space="preserve">Exception </w:t>
+      </w:r>
+      <w:r>
+        <w:rPr>
+          <w:rFonts w:ascii="宋体" w:eastAsia="宋体" w:hAnsi="宋体" w:cs="宋体"/>
+          <w:kern w:val="0"/>
+          <w:sz w:val="24"/>
+          <w:szCs w:val="24"/>
+        </w:rPr>
+        <w:t>would</w:t>
       </w:r>
       <w:bookmarkStart w:id="0" w:name="_GoBack"/>
       <w:bookmarkEnd w:id="0"/>
+      <w:r>
+        <w:rPr>
+          <w:rFonts w:ascii="宋体" w:eastAsia="宋体" w:hAnsi="宋体" w:cs="宋体"/>
+          <w:kern w:val="0"/>
+          <w:sz w:val="24"/>
+          <w:szCs w:val="24"/>
+        </w:rPr>
+        <w:t xml:space="preserve"> </w:t>
+      </w:r>
+      <w:r>
+        <w:rPr>
+          <w:rFonts w:ascii="宋体" w:eastAsia="宋体" w:hAnsi="宋体" w:cs="宋体"/>
+          <w:kern w:val="0"/>
+          <w:sz w:val="24"/>
+          <w:szCs w:val="24"/>
+        </w:rPr>
+        <w:t xml:space="preserve">gone </w:t>
+      </w:r>
+    </w:p>
+    <w:p>
+      <w:pPr>
+        <w:pStyle w:val="a9"/>
+        <w:widowControl/>
+        <w:numPr>
+          <w:ilvl w:val="0"/>
+          <w:numId w:val="1"/>
+        </w:numPr>
+        <w:ind w:firstLineChars="0"/>
+        <w:jc w:val="left"/>
+        <w:rPr>
+          <w:rFonts w:ascii="宋体" w:eastAsia="宋体" w:hAnsi="宋体" w:cs="宋体"/>
+          <w:kern w:val="0"/>
+          <w:sz w:val="24"/>
+          <w:szCs w:val="24"/>
+        </w:rPr>
+      </w:pPr>
+      <w:r>
+        <w:rPr>
+          <w:rFonts w:ascii="宋体" w:eastAsia="宋体" w:hAnsi="宋体" w:cs="宋体" w:hint="eastAsia"/>
+          <w:kern w:val="0"/>
+          <w:sz w:val="24"/>
+          <w:szCs w:val="24"/>
+        </w:rPr>
+        <w:lastRenderedPageBreak/>
+        <w:t xml:space="preserve">To make </w:t>
+      </w:r>
+      <w:r>
+        <w:rPr>
+          <w:rFonts w:ascii="宋体" w:eastAsia="宋体" w:hAnsi="宋体" w:cs="宋体"/>
+          <w:kern w:val="0"/>
+          <w:sz w:val="24"/>
+          <w:szCs w:val="24"/>
+        </w:rPr>
+        <w:t xml:space="preserve">output Text can show original values when user would update it, create new page and </w:t>
+      </w:r>
+      <w:r>
+        <w:rPr>
+          <w:rFonts w:ascii="宋体" w:eastAsia="宋体" w:hAnsi="宋体" w:cs="宋体" w:hint="eastAsia"/>
+          <w:kern w:val="0"/>
+          <w:sz w:val="24"/>
+          <w:szCs w:val="24"/>
+        </w:rPr>
+        <w:t xml:space="preserve"> </w:t>
+      </w:r>
+      <w:r>
+        <w:rPr>
+          <w:rFonts w:ascii="宋体" w:eastAsia="宋体" w:hAnsi="宋体" w:cs="宋体"/>
+          <w:kern w:val="0"/>
+          <w:sz w:val="24"/>
+          <w:szCs w:val="24"/>
+        </w:rPr>
+        <w:t>it can change values but it has some problems to save change.</w:t>
+      </w:r>
     </w:p>
     <w:p>
       <w:pPr>
@@ -3536,7 +3749,7 @@
         </w:rPr>
         <w:t xml:space="preserve">Wampsever can be download from </w:t>
       </w:r>
-      <w:hyperlink r:id="rId60" w:history="1">
+      <w:hyperlink r:id="rId62" w:history="1">
         <w:r>
           <w:rPr>
             <w:rStyle w:val="a7"/>
@@ -3564,7 +3777,7 @@
         </w:rPr>
         <w:t xml:space="preserve"> </w:t>
       </w:r>
-      <w:hyperlink r:id="rId61" w:history="1">
+      <w:hyperlink r:id="rId63" w:history="1">
         <w:r>
           <w:rPr>
             <w:rStyle w:val="a7"/>
@@ -3612,7 +3825,7 @@
                     <pic:cNvPicPr/>
                   </pic:nvPicPr>
                   <pic:blipFill>
-                    <a:blip r:embed="rId62"/>
+                    <a:blip r:embed="rId64"/>
                     <a:stretch>
                       <a:fillRect/>
                     </a:stretch>
@@ -3690,7 +3903,7 @@
                     </pic:cNvPicPr>
                   </pic:nvPicPr>
                   <pic:blipFill>
-                    <a:blip r:embed="rId63">
+                    <a:blip r:embed="rId65">
                       <a:extLst>
                         <a:ext uri="{28A0092B-C50C-407E-A947-70E740481C1C}">
                           <a14:useLocalDpi xmlns:a14="http://schemas.microsoft.com/office/drawing/2010/main" val="0"/>

</xml_diff>

<commit_message>
fix some issues but meet issue 6
</commit_message>
<xml_diff>
--- a/DocumentSP.docx
+++ b/DocumentSP.docx
@@ -4149,6 +4149,51 @@
     <w:p>
       <w:pPr>
         <w:rPr>
+          <w:rFonts w:eastAsiaTheme="minorHAnsi"/>
+          <w:szCs w:val="21"/>
+        </w:rPr>
+      </w:pPr>
+    </w:p>
+    <w:p>
+      <w:pPr>
+        <w:pStyle w:val="a9"/>
+        <w:numPr>
+          <w:ilvl w:val="0"/>
+          <w:numId w:val="1"/>
+        </w:numPr>
+        <w:ind w:firstLineChars="0"/>
+        <w:rPr>
+          <w:rFonts w:eastAsiaTheme="minorHAnsi"/>
+          <w:szCs w:val="21"/>
+        </w:rPr>
+      </w:pPr>
+      <w:r>
+        <w:rPr>
+          <w:rFonts w:eastAsiaTheme="minorHAnsi" w:hint="eastAsia"/>
+          <w:szCs w:val="21"/>
+        </w:rPr>
+        <w:t>After</w:t>
+      </w:r>
+      <w:r>
+        <w:rPr>
+          <w:rFonts w:eastAsiaTheme="minorHAnsi"/>
+          <w:szCs w:val="21"/>
+        </w:rPr>
+        <w:t xml:space="preserve"> executed d</w:t>
+      </w:r>
+      <w:bookmarkStart w:id="0" w:name="_GoBack"/>
+      <w:bookmarkEnd w:id="0"/>
+      <w:r>
+        <w:rPr>
+          <w:rFonts w:eastAsiaTheme="minorHAnsi"/>
+          <w:szCs w:val="21"/>
+        </w:rPr>
+        <w:t>elete or update function and try do next step, project would stack and can’t response to server</w:t>
+      </w:r>
+    </w:p>
+    <w:p>
+      <w:pPr>
+        <w:rPr>
           <w:lang w:val="en-GB"/>
         </w:rPr>
       </w:pPr>
@@ -4405,8 +4450,6 @@
           <w:t>jre file</w:t>
         </w:r>
       </w:hyperlink>
-      <w:bookmarkStart w:id="0" w:name="_GoBack"/>
-      <w:bookmarkEnd w:id="0"/>
       <w:r>
         <w:rPr>
           <w:rFonts w:hint="eastAsia"/>
@@ -4802,11 +4845,6 @@
       </w:pPr>
     </w:p>
     <w:p>
-      <w:pPr>
-        <w:rPr>
-          <w:rFonts w:hint="eastAsia"/>
-        </w:rPr>
-      </w:pPr>
       <w:r>
         <w:rPr>
           <w:lang w:val="en-GB"/>

</xml_diff>

<commit_message>
update video link and other files
</commit_message>
<xml_diff>
--- a/DocumentSP.docx
+++ b/DocumentSP.docx
@@ -4181,8 +4181,6 @@
         </w:rPr>
         <w:t xml:space="preserve"> executed d</w:t>
       </w:r>
-      <w:bookmarkStart w:id="0" w:name="_GoBack"/>
-      <w:bookmarkEnd w:id="0"/>
       <w:r>
         <w:rPr>
           <w:rFonts w:eastAsiaTheme="minorHAnsi"/>
@@ -4879,13 +4877,56 @@
       <w:r>
         <w:t xml:space="preserve"> </w:t>
       </w:r>
-      <w:r>
-        <w:rPr>
-          <w:lang w:val="en-GB"/>
-        </w:rPr>
-        <w:t>https://github.com/QiFuChina/Semester-Project</w:t>
-      </w:r>
-    </w:p>
+      <w:hyperlink r:id="rId82" w:history="1">
+        <w:r>
+          <w:rPr>
+            <w:rStyle w:val="a7"/>
+            <w:lang w:val="en-GB"/>
+          </w:rPr>
+          <w:t>https://github.com/QiFuChina/Semester-Project</w:t>
+        </w:r>
+      </w:hyperlink>
+    </w:p>
+    <w:p>
+      <w:pPr>
+        <w:rPr>
+          <w:lang w:val="en-GB"/>
+        </w:rPr>
+      </w:pPr>
+      <w:r>
+        <w:rPr>
+          <w:lang w:val="en-GB"/>
+        </w:rPr>
+        <w:t>V</w:t>
+      </w:r>
+      <w:r>
+        <w:rPr>
+          <w:rFonts w:hint="eastAsia"/>
+          <w:lang w:val="en-GB"/>
+        </w:rPr>
+        <w:t>ideo</w:t>
+      </w:r>
+      <w:r>
+        <w:rPr>
+          <w:lang w:val="en-GB"/>
+        </w:rPr>
+        <w:t xml:space="preserve"> link :</w:t>
+      </w:r>
+      <w:r>
+        <w:t xml:space="preserve"> </w:t>
+      </w:r>
+      <w:hyperlink r:id="rId83" w:history="1">
+        <w:r>
+          <w:rPr>
+            <w:rStyle w:val="a7"/>
+            <w:lang w:val="en-GB"/>
+          </w:rPr>
+          <w:t>https://youtu.be/NdIPFkN_wBc</w:t>
+        </w:r>
+      </w:hyperlink>
+      <w:bookmarkStart w:id="0" w:name="_GoBack"/>
+    </w:p>
+    <w:bookmarkEnd w:id="0"/>
     <w:p>
       <w:pPr>
         <w:rPr>

</xml_diff>